<commit_message>
added Binary Logistic Regression Demo to /Categorical
</commit_message>
<xml_diff>
--- a/Categorical/PSY.308d.DA2.Write-up.docx
+++ b/Categorical/PSY.308d.DA2.Write-up.docx
@@ -170,13 +170,7 @@
         <w:rPr>
           <w:rFonts w:ascii="Times New Roman" w:eastAsia="Times New Roman" w:hAnsi="Times New Roman" w:cs="Times New Roman"/>
         </w:rPr>
-        <w:t>tudents</w:t>
-      </w:r>
-      <w:r>
-        <w:rPr>
-          <w:rFonts w:ascii="Times New Roman" w:eastAsia="Times New Roman" w:hAnsi="Times New Roman" w:cs="Times New Roman"/>
-        </w:rPr>
-        <w:t xml:space="preserve"> </w:t>
+        <w:t xml:space="preserve">tudents </w:t>
       </w:r>
     </w:p>
     <w:p>
@@ -984,25 +978,7 @@
         <w:rPr>
           <w:rFonts w:ascii="Times New Roman" w:eastAsia="Times New Roman" w:hAnsi="Times New Roman" w:cs="Times New Roman"/>
         </w:rPr>
-        <w:t xml:space="preserve"> </w:t>
-      </w:r>
-      <w:r>
-        <w:rPr>
-          <w:rFonts w:ascii="Times New Roman" w:eastAsia="Times New Roman" w:hAnsi="Times New Roman" w:cs="Times New Roman"/>
-        </w:rPr>
-        <w:t xml:space="preserve">The largest discrepancy was between the observed amount of students who did smoke </w:t>
-      </w:r>
-      <w:r>
-        <w:rPr>
-          <w:rFonts w:ascii="Times New Roman" w:eastAsia="Times New Roman" w:hAnsi="Times New Roman" w:cs="Times New Roman"/>
-        </w:rPr>
-        <w:t>marijuana</w:t>
-      </w:r>
-      <w:r>
-        <w:rPr>
-          <w:rFonts w:ascii="Times New Roman" w:eastAsia="Times New Roman" w:hAnsi="Times New Roman" w:cs="Times New Roman"/>
-        </w:rPr>
-        <w:t xml:space="preserve"> (</w:t>
+        <w:t xml:space="preserve"> The largest discrepancy was between the observed amount of students who did smoke marijuana (</w:t>
       </w:r>
       <w:r>
         <w:rPr>
@@ -1015,19 +991,7 @@
         <w:rPr>
           <w:rFonts w:ascii="Times New Roman" w:eastAsia="Times New Roman" w:hAnsi="Times New Roman" w:cs="Times New Roman"/>
         </w:rPr>
-        <w:t xml:space="preserve"> = </w:t>
-      </w:r>
-      <w:r>
-        <w:rPr>
-          <w:rFonts w:ascii="Times New Roman" w:eastAsia="Times New Roman" w:hAnsi="Times New Roman" w:cs="Times New Roman"/>
-        </w:rPr>
-        <w:t>5</w:t>
-      </w:r>
-      <w:r>
-        <w:rPr>
-          <w:rFonts w:ascii="Times New Roman" w:eastAsia="Times New Roman" w:hAnsi="Times New Roman" w:cs="Times New Roman"/>
-        </w:rPr>
-        <w:t xml:space="preserve">, </w:t>
+        <w:t xml:space="preserve"> = 5, </w:t>
       </w:r>
       <w:r>
         <w:rPr>
@@ -1040,31 +1004,7 @@
         <w:rPr>
           <w:rFonts w:ascii="Times New Roman" w:eastAsia="Times New Roman" w:hAnsi="Times New Roman" w:cs="Times New Roman"/>
         </w:rPr>
-        <w:t xml:space="preserve"> = </w:t>
-      </w:r>
-      <w:r>
-        <w:rPr>
-          <w:rFonts w:ascii="Times New Roman" w:eastAsia="Times New Roman" w:hAnsi="Times New Roman" w:cs="Times New Roman"/>
-        </w:rPr>
-        <w:t>138</w:t>
-      </w:r>
-      <w:r>
-        <w:rPr>
-          <w:rFonts w:ascii="Times New Roman" w:eastAsia="Times New Roman" w:hAnsi="Times New Roman" w:cs="Times New Roman"/>
-        </w:rPr>
-        <w:t xml:space="preserve">) but did not drink alcohol, which indicates that more students smoked </w:t>
-      </w:r>
-      <w:r>
-        <w:rPr>
-          <w:rFonts w:ascii="Times New Roman" w:eastAsia="Times New Roman" w:hAnsi="Times New Roman" w:cs="Times New Roman"/>
-        </w:rPr>
-        <w:t>marijuana</w:t>
-      </w:r>
-      <w:r>
-        <w:rPr>
-          <w:rFonts w:ascii="Times New Roman" w:eastAsia="Times New Roman" w:hAnsi="Times New Roman" w:cs="Times New Roman"/>
-        </w:rPr>
-        <w:t xml:space="preserve"> and drank alcohol than expected </w:t>
+        <w:t xml:space="preserve"> = 138) but did not drink alcohol, which indicates that more students smoked marijuana and drank alcohol than expected </w:t>
       </w:r>
       <w:r>
         <w:rPr>
@@ -1236,69 +1176,27 @@
         <w:rPr>
           <w:rFonts w:ascii="Times New Roman" w:eastAsia="Times New Roman" w:hAnsi="Times New Roman" w:cs="Times New Roman"/>
         </w:rPr>
+        <w:t xml:space="preserve"> = 46, </w:t>
+      </w:r>
+      <w:r>
+        <w:rPr>
+          <w:rFonts w:ascii="Times New Roman" w:eastAsia="Times New Roman" w:hAnsi="Times New Roman" w:cs="Times New Roman"/>
+          <w:i/>
+        </w:rPr>
+        <w:t>expected</w:t>
+      </w:r>
+      <w:r>
+        <w:rPr>
+          <w:rFonts w:ascii="Times New Roman" w:eastAsia="Times New Roman" w:hAnsi="Times New Roman" w:cs="Times New Roman"/>
+        </w:rPr>
         <w:t xml:space="preserve"> = </w:t>
       </w:r>
       <w:r>
         <w:rPr>
           <w:rFonts w:ascii="Times New Roman" w:eastAsia="Times New Roman" w:hAnsi="Times New Roman" w:cs="Times New Roman"/>
         </w:rPr>
-        <w:t>46</w:t>
-      </w:r>
-      <w:r>
-        <w:rPr>
-          <w:rFonts w:ascii="Times New Roman" w:eastAsia="Times New Roman" w:hAnsi="Times New Roman" w:cs="Times New Roman"/>
-        </w:rPr>
-        <w:t xml:space="preserve">, </w:t>
-      </w:r>
-      <w:r>
-        <w:rPr>
-          <w:rFonts w:ascii="Times New Roman" w:eastAsia="Times New Roman" w:hAnsi="Times New Roman" w:cs="Times New Roman"/>
-          <w:i/>
-        </w:rPr>
-        <w:t>expected</w:t>
-      </w:r>
-      <w:r>
-        <w:rPr>
-          <w:rFonts w:ascii="Times New Roman" w:eastAsia="Times New Roman" w:hAnsi="Times New Roman" w:cs="Times New Roman"/>
-        </w:rPr>
-        <w:t xml:space="preserve"> = </w:t>
-      </w:r>
-      <w:r>
-        <w:rPr>
-          <w:rFonts w:ascii="Times New Roman" w:eastAsia="Times New Roman" w:hAnsi="Times New Roman" w:cs="Times New Roman"/>
-        </w:rPr>
         <w:lastRenderedPageBreak/>
-        <w:t>329</w:t>
-      </w:r>
-      <w:r>
-        <w:rPr>
-          <w:rFonts w:ascii="Times New Roman" w:eastAsia="Times New Roman" w:hAnsi="Times New Roman" w:cs="Times New Roman"/>
-        </w:rPr>
-        <w:t xml:space="preserve">) but did not </w:t>
-      </w:r>
-      <w:r>
-        <w:rPr>
-          <w:rFonts w:ascii="Times New Roman" w:eastAsia="Times New Roman" w:hAnsi="Times New Roman" w:cs="Times New Roman"/>
-        </w:rPr>
-        <w:t>smoke cigarettes</w:t>
-      </w:r>
-      <w:r>
-        <w:rPr>
-          <w:rFonts w:ascii="Times New Roman" w:eastAsia="Times New Roman" w:hAnsi="Times New Roman" w:cs="Times New Roman"/>
-        </w:rPr>
-        <w:t xml:space="preserve">, which indicates that more students smoked marijuana and </w:t>
-      </w:r>
-      <w:r>
-        <w:rPr>
-          <w:rFonts w:ascii="Times New Roman" w:eastAsia="Times New Roman" w:hAnsi="Times New Roman" w:cs="Times New Roman"/>
-        </w:rPr>
-        <w:t>cigarettes</w:t>
-      </w:r>
-      <w:r>
-        <w:rPr>
-          <w:rFonts w:ascii="Times New Roman" w:eastAsia="Times New Roman" w:hAnsi="Times New Roman" w:cs="Times New Roman"/>
-        </w:rPr>
-        <w:t xml:space="preserve"> than expected </w:t>
+        <w:t xml:space="preserve">329) but did not smoke cigarettes, which indicates that more students smoked marijuana and cigarettes than expected </w:t>
       </w:r>
       <w:r>
         <w:rPr>
@@ -1415,13 +1313,7 @@
         <w:rPr>
           <w:rFonts w:ascii="Times New Roman" w:eastAsia="Times New Roman" w:hAnsi="Times New Roman" w:cs="Times New Roman"/>
         </w:rPr>
-        <w:t xml:space="preserve"> Model 1 was a fit for observed scores, </w:t>
-      </w:r>
-      <w:r>
-        <w:rPr>
-          <w:rFonts w:ascii="Times New Roman" w:eastAsia="Times New Roman" w:hAnsi="Times New Roman" w:cs="Times New Roman"/>
-        </w:rPr>
-        <w:t>χ</w:t>
+        <w:t xml:space="preserve"> Model 1 was a fit for observed scores, χ</w:t>
       </w:r>
       <w:r>
         <w:rPr>
@@ -1434,31 +1326,7 @@
         <w:rPr>
           <w:rFonts w:ascii="Times New Roman" w:eastAsia="Times New Roman" w:hAnsi="Times New Roman" w:cs="Times New Roman"/>
         </w:rPr>
-        <w:t xml:space="preserve"> (1) = </w:t>
-      </w:r>
-      <w:r>
-        <w:rPr>
-          <w:rFonts w:ascii="Times New Roman" w:eastAsia="Times New Roman" w:hAnsi="Times New Roman" w:cs="Times New Roman"/>
-        </w:rPr>
-        <w:t>0</w:t>
-      </w:r>
-      <w:r>
-        <w:rPr>
-          <w:rFonts w:ascii="Times New Roman" w:eastAsia="Times New Roman" w:hAnsi="Times New Roman" w:cs="Times New Roman"/>
-        </w:rPr>
-        <w:t>.</w:t>
-      </w:r>
-      <w:r>
-        <w:rPr>
-          <w:rFonts w:ascii="Times New Roman" w:eastAsia="Times New Roman" w:hAnsi="Times New Roman" w:cs="Times New Roman"/>
-        </w:rPr>
-        <w:t>37</w:t>
-      </w:r>
-      <w:r>
-        <w:rPr>
-          <w:rFonts w:ascii="Times New Roman" w:eastAsia="Times New Roman" w:hAnsi="Times New Roman" w:cs="Times New Roman"/>
-        </w:rPr>
-        <w:t xml:space="preserve">, </w:t>
+        <w:t xml:space="preserve"> (1) = 0.37, </w:t>
       </w:r>
       <w:r>
         <w:rPr>
@@ -1471,25 +1339,7 @@
         <w:rPr>
           <w:rFonts w:ascii="Times New Roman" w:eastAsia="Times New Roman" w:hAnsi="Times New Roman" w:cs="Times New Roman"/>
         </w:rPr>
-        <w:t xml:space="preserve"> </w:t>
-      </w:r>
-      <w:r>
-        <w:rPr>
-          <w:rFonts w:ascii="Times New Roman" w:eastAsia="Times New Roman" w:hAnsi="Times New Roman" w:cs="Times New Roman"/>
-        </w:rPr>
-        <w:t xml:space="preserve">= </w:t>
-      </w:r>
-      <w:r>
-        <w:rPr>
-          <w:rFonts w:ascii="Times New Roman" w:eastAsia="Times New Roman" w:hAnsi="Times New Roman" w:cs="Times New Roman"/>
-        </w:rPr>
-        <w:t>.</w:t>
-      </w:r>
-      <w:r>
-        <w:rPr>
-          <w:rFonts w:ascii="Times New Roman" w:eastAsia="Times New Roman" w:hAnsi="Times New Roman" w:cs="Times New Roman"/>
-        </w:rPr>
-        <w:t xml:space="preserve">541, retain null hypothesis that </w:t>
+        <w:t xml:space="preserve"> = .541, retain null hypothesis that </w:t>
       </w:r>
       <w:r>
         <w:rPr>
@@ -1501,13 +1351,7 @@
         <w:rPr>
           <w:rFonts w:ascii="Times New Roman" w:eastAsia="Times New Roman" w:hAnsi="Times New Roman" w:cs="Times New Roman"/>
         </w:rPr>
-        <w:t xml:space="preserve">. Model 2 was a fit for observed scores, </w:t>
-      </w:r>
-      <w:r>
-        <w:rPr>
-          <w:rFonts w:ascii="Times New Roman" w:eastAsia="Times New Roman" w:hAnsi="Times New Roman" w:cs="Times New Roman"/>
-        </w:rPr>
-        <w:t>χ</w:t>
+        <w:t>. Model 2 was a fit for observed scores, χ</w:t>
       </w:r>
       <w:r>
         <w:rPr>
@@ -1520,31 +1364,7 @@
         <w:rPr>
           <w:rFonts w:ascii="Times New Roman" w:eastAsia="Times New Roman" w:hAnsi="Times New Roman" w:cs="Times New Roman"/>
         </w:rPr>
-        <w:t xml:space="preserve"> (</w:t>
-      </w:r>
-      <w:r>
-        <w:rPr>
-          <w:rFonts w:ascii="Times New Roman" w:eastAsia="Times New Roman" w:hAnsi="Times New Roman" w:cs="Times New Roman"/>
-        </w:rPr>
-        <w:t>0</w:t>
-      </w:r>
-      <w:r>
-        <w:rPr>
-          <w:rFonts w:ascii="Times New Roman" w:eastAsia="Times New Roman" w:hAnsi="Times New Roman" w:cs="Times New Roman"/>
-        </w:rPr>
-        <w:t>) = 0.</w:t>
-      </w:r>
-      <w:r>
-        <w:rPr>
-          <w:rFonts w:ascii="Times New Roman" w:eastAsia="Times New Roman" w:hAnsi="Times New Roman" w:cs="Times New Roman"/>
-        </w:rPr>
-        <w:t>00</w:t>
-      </w:r>
-      <w:r>
-        <w:rPr>
-          <w:rFonts w:ascii="Times New Roman" w:eastAsia="Times New Roman" w:hAnsi="Times New Roman" w:cs="Times New Roman"/>
-        </w:rPr>
-        <w:t xml:space="preserve">, </w:t>
+        <w:t xml:space="preserve"> (0) = 0.00, </w:t>
       </w:r>
       <w:r>
         <w:rPr>
@@ -1557,19 +1377,7 @@
         <w:rPr>
           <w:rFonts w:ascii="Times New Roman" w:eastAsia="Times New Roman" w:hAnsi="Times New Roman" w:cs="Times New Roman"/>
         </w:rPr>
-        <w:t xml:space="preserve"> = .</w:t>
-      </w:r>
-      <w:r>
-        <w:rPr>
-          <w:rFonts w:ascii="Times New Roman" w:eastAsia="Times New Roman" w:hAnsi="Times New Roman" w:cs="Times New Roman"/>
-        </w:rPr>
-        <w:t>999</w:t>
-      </w:r>
-      <w:r>
-        <w:rPr>
-          <w:rFonts w:ascii="Times New Roman" w:eastAsia="Times New Roman" w:hAnsi="Times New Roman" w:cs="Times New Roman"/>
-        </w:rPr>
-        <w:t xml:space="preserve">, retain null hypothesis that </w:t>
+        <w:t xml:space="preserve"> = .999, retain null hypothesis that </w:t>
       </w:r>
       <w:r>
         <w:rPr>
@@ -1581,13 +1389,7 @@
         <w:rPr>
           <w:rFonts w:ascii="Times New Roman" w:eastAsia="Times New Roman" w:hAnsi="Times New Roman" w:cs="Times New Roman"/>
         </w:rPr>
-        <w:t>.</w:t>
-      </w:r>
-      <w:r>
-        <w:rPr>
-          <w:rFonts w:ascii="Times New Roman" w:eastAsia="Times New Roman" w:hAnsi="Times New Roman" w:cs="Times New Roman"/>
-        </w:rPr>
-        <w:t xml:space="preserve"> Comparison of both models indicated that the saturated model (Model 2) was not </w:t>
+        <w:t xml:space="preserve">. Comparison of both models indicated that the saturated model (Model 2) was not </w:t>
       </w:r>
       <w:r>
         <w:rPr>
@@ -1872,7 +1674,19 @@
         <w:rPr>
           <w:rFonts w:ascii="Times New Roman" w:eastAsia="Times New Roman" w:hAnsi="Times New Roman" w:cs="Times New Roman"/>
         </w:rPr>
-        <w:t>in support of Model 1 support neither the strict nor the linear view</w:t>
+        <w:t xml:space="preserve">in </w:t>
+      </w:r>
+      <w:r>
+        <w:rPr>
+          <w:rFonts w:ascii="Times New Roman" w:eastAsia="Times New Roman" w:hAnsi="Times New Roman" w:cs="Times New Roman"/>
+        </w:rPr>
+        <w:t>light of</w:t>
+      </w:r>
+      <w:r>
+        <w:rPr>
+          <w:rFonts w:ascii="Times New Roman" w:eastAsia="Times New Roman" w:hAnsi="Times New Roman" w:cs="Times New Roman"/>
+        </w:rPr>
+        <w:t xml:space="preserve"> Model 1 support neither the strict nor the linear view</w:t>
       </w:r>
       <w:r>
         <w:rPr>
@@ -1884,22 +1698,14 @@
         <w:rPr>
           <w:rFonts w:ascii="Times New Roman" w:eastAsia="Times New Roman" w:hAnsi="Times New Roman" w:cs="Times New Roman"/>
         </w:rPr>
-        <w:t xml:space="preserve">of substance use. The strict view was tested using Model 2, that alcohol use would lead to an increase in both cigarette and marijuana use, or a three-way relationship, which was not supported by these results. The lenient view was also not supported, because each of the possible pairwise relationships was significant contrary to lenient view claims. Results notwithstanding, the outcomes and interventions suggested for the strict view </w:t>
-      </w:r>
-      <w:bookmarkStart w:id="0" w:name="_GoBack"/>
-      <w:bookmarkEnd w:id="0"/>
-      <w:r>
-        <w:rPr>
-          <w:rFonts w:ascii="Times New Roman" w:eastAsia="Times New Roman" w:hAnsi="Times New Roman" w:cs="Times New Roman"/>
-        </w:rPr>
-        <w:t xml:space="preserve">would likely be the best candidates </w:t>
+        <w:t xml:space="preserve">of substance use. The strict view was tested using Model 2, that alcohol use would lead to an increase in both cigarette and marijuana use, or a three-way relationship, which was not supported by these results. The lenient view was also not supported, because each of the possible pairwise relationships was significant contrary to lenient view claims. Results notwithstanding, the outcomes and interventions suggested for the strict view would likely be the best candidates as </w:t>
       </w:r>
       <w:r>
         <w:rPr>
           <w:rFonts w:ascii="Times New Roman" w:eastAsia="Times New Roman" w:hAnsi="Times New Roman" w:cs="Times New Roman"/>
         </w:rPr>
         <w:lastRenderedPageBreak/>
-        <w:t>as using one substance will likely lead to using another substance, even if the observed outcomes are not as extreme as those holding the strict view.</w:t>
+        <w:t>using one substance will likely lead to using another substance, even if the observed outcomes are not as extreme as those holding the strict view.</w:t>
       </w:r>
     </w:p>
     <w:p>
@@ -1914,8 +1720,28 @@
         <w:rPr>
           <w:rFonts w:ascii="Times New Roman" w:eastAsia="Times New Roman" w:hAnsi="Times New Roman" w:cs="Times New Roman"/>
         </w:rPr>
-        <w:t>The major limitations of this study is that it was both cross-sectional and does not establish causality or directionality. We do not know if using one substance leads to using another, and we do not know which substance students tend to try before the others, if any. It would be very difficult to complete an experimental study as it would not be ethical, but substance use behaviors can be tracked over several time points. Future directions related to substance use in student populations should focus not just on use and prevention, but also environmental stressors that may lead to excessive use, and also decriminalizing use.</w:t>
-      </w:r>
+        <w:t>The major limitations of this study is that it was both cross-sectional and does not establish causality or directionality. We do not know if using one substance leads to using another, and we do not know which substance students tend to try before the others, if any. It would be very difficult to complete an experimental study as it would not be ethical, but substance use behaviors can be tracked over several time points. Future directions related to</w:t>
+      </w:r>
+      <w:r>
+        <w:rPr>
+          <w:rFonts w:ascii="Times New Roman" w:eastAsia="Times New Roman" w:hAnsi="Times New Roman" w:cs="Times New Roman"/>
+        </w:rPr>
+        <w:t xml:space="preserve"> research of</w:t>
+      </w:r>
+      <w:r>
+        <w:rPr>
+          <w:rFonts w:ascii="Times New Roman" w:eastAsia="Times New Roman" w:hAnsi="Times New Roman" w:cs="Times New Roman"/>
+        </w:rPr>
+        <w:t xml:space="preserve"> substance use in student populations should focus not just on use and prevention, but also environmental stressors that may lead to excessive use</w:t>
+      </w:r>
+      <w:r>
+        <w:rPr>
+          <w:rFonts w:ascii="Times New Roman" w:eastAsia="Times New Roman" w:hAnsi="Times New Roman" w:cs="Times New Roman"/>
+        </w:rPr>
+        <w:t>, and also the impacts of education and decriminalization of use.</w:t>
+      </w:r>
+      <w:bookmarkStart w:id="0" w:name="_GoBack"/>
+      <w:bookmarkEnd w:id="0"/>
     </w:p>
     <w:p>
       <w:pPr>
@@ -17875,6 +17701,7 @@
     <w:lsdException w:name="HTML Sample" w:semiHidden="1" w:unhideWhenUsed="1"/>
     <w:lsdException w:name="HTML Typewriter" w:semiHidden="1" w:unhideWhenUsed="1"/>
     <w:lsdException w:name="HTML Variable" w:semiHidden="1" w:unhideWhenUsed="1"/>
+    <w:lsdException w:name="Normal Table" w:semiHidden="1" w:unhideWhenUsed="1"/>
     <w:lsdException w:name="annotation subject" w:semiHidden="1" w:unhideWhenUsed="1"/>
     <w:lsdException w:name="No List" w:semiHidden="1" w:unhideWhenUsed="1"/>
     <w:lsdException w:name="Outline List 1" w:semiHidden="1" w:unhideWhenUsed="1"/>
@@ -17921,8 +17748,10 @@
     <w:lsdException w:name="Table Subtle 2" w:semiHidden="1" w:unhideWhenUsed="1"/>
     <w:lsdException w:name="Table Web 1" w:semiHidden="1" w:unhideWhenUsed="1"/>
     <w:lsdException w:name="Table Web 2" w:semiHidden="1" w:unhideWhenUsed="1"/>
+    <w:lsdException w:name="Table Web 3" w:semiHidden="1" w:unhideWhenUsed="1"/>
     <w:lsdException w:name="Balloon Text" w:semiHidden="1" w:uiPriority="0" w:unhideWhenUsed="1"/>
     <w:lsdException w:name="Table Grid" w:uiPriority="39"/>
+    <w:lsdException w:name="Table Theme" w:semiHidden="1" w:unhideWhenUsed="1"/>
     <w:lsdException w:name="Placeholder Text" w:semiHidden="1"/>
     <w:lsdException w:name="No Spacing" w:uiPriority="1" w:qFormat="1"/>
     <w:lsdException w:name="Light Shading" w:uiPriority="60"/>
@@ -19552,7 +19381,7 @@
 </file>
 
 <file path=customXml/itemProps1.xml><?xml version="1.0" encoding="utf-8"?>
-<ds:datastoreItem xmlns:ds="http://schemas.openxmlformats.org/officeDocument/2006/customXml" ds:itemID="{92782084-928C-422D-9A4A-594FA27BC62A}">
+<ds:datastoreItem xmlns:ds="http://schemas.openxmlformats.org/officeDocument/2006/customXml" ds:itemID="{3655A4B0-0B33-43C2-B118-643035BD34C1}">
   <ds:schemaRefs>
     <ds:schemaRef ds:uri="http://schemas.openxmlformats.org/officeDocument/2006/bibliography"/>
   </ds:schemaRefs>

</xml_diff>